<commit_message>
Scripts MATLAB analisis frecuencia.
</commit_message>
<xml_diff>
--- a/Documento/Apéndices y anexos.docx
+++ b/Documento/Apéndices y anexos.docx
@@ -32,7 +32,23 @@
           <w:b/>
           <w:highlight w:val="green"/>
         </w:rPr>
-        <w:t>Apéndice A: Cálculo de parámetros del modelo dinámico</w:t>
+        <w:t xml:space="preserve">Apéndice A: Cálculo de parámetros </w:t>
+      </w:r>
+      <w:r>
+        <w:rPr>
+          <w:rFonts w:ascii="Arial" w:hAnsi="Arial" w:cs="Arial"/>
+          <w:b/>
+          <w:highlight w:val="green"/>
+        </w:rPr>
+        <w:t xml:space="preserve">de inercia </w:t>
+      </w:r>
+      <w:r>
+        <w:rPr>
+          <w:rFonts w:ascii="Arial" w:hAnsi="Arial" w:cs="Arial"/>
+          <w:b/>
+          <w:highlight w:val="green"/>
+        </w:rPr>
+        <w:t>del modelo dinámico</w:t>
       </w:r>
       <w:r>
         <w:rPr>

</xml_diff>